<commit_message>
need to install WMIC on Win 11
</commit_message>
<xml_diff>
--- a/CYBER360-Ex-3.1-WMI.docx
+++ b/CYBER360-Ex-3.1-WMI.docx
@@ -1,6 +1,6 @@
 
 <file path=word/document.xml><?xml version="1.0" encoding="utf-8"?>
-<w:document xmlns:wpc="http://schemas.microsoft.com/office/word/2010/wordprocessingCanvas" xmlns:cx="http://schemas.microsoft.com/office/drawing/2014/chartex" xmlns:cx1="http://schemas.microsoft.com/office/drawing/2015/9/8/chartex" xmlns:cx2="http://schemas.microsoft.com/office/drawing/2015/10/21/chartex" xmlns:cx3="http://schemas.microsoft.com/office/drawing/2016/5/9/chartex" xmlns:cx4="http://schemas.microsoft.com/office/drawing/2016/5/10/chartex" xmlns:cx5="http://schemas.microsoft.com/office/drawing/2016/5/11/chartex" xmlns:cx6="http://schemas.microsoft.com/office/drawing/2016/5/12/chartex" xmlns:cx7="http://schemas.microsoft.com/office/drawing/2016/5/13/chartex" xmlns:cx8="http://schemas.microsoft.com/office/drawing/2016/5/14/chartex" xmlns:mc="http://schemas.openxmlformats.org/markup-compatibility/2006" xmlns:aink="http://schemas.microsoft.com/office/drawing/2016/ink" xmlns:am3d="http://schemas.microsoft.com/office/drawing/2017/model3d" xmlns:o="urn:schemas-microsoft-com:office:office" xmlns:oel="http://schemas.microsoft.com/office/2019/extlst" xmlns:r="http://schemas.openxmlformats.org/officeDocument/2006/relationships" xmlns:m="http://schemas.openxmlformats.org/officeDocument/2006/math" xmlns:v="urn:schemas-microsoft-com:vml" xmlns:wp14="http://schemas.microsoft.com/office/word/2010/wordprocessingDrawing" xmlns:wp="http://schemas.openxmlformats.org/drawingml/2006/wordprocessingDrawing" xmlns:w10="urn:schemas-microsoft-com:office:word" xmlns:w="http://schemas.openxmlformats.org/wordprocessingml/2006/main" xmlns:w14="http://schemas.microsoft.com/office/word/2010/wordml" xmlns:w15="http://schemas.microsoft.com/office/word/2012/wordml" xmlns:w16cex="http://schemas.microsoft.com/office/word/2018/wordml/cex" xmlns:w16cid="http://schemas.microsoft.com/office/word/2016/wordml/cid" xmlns:w16="http://schemas.microsoft.com/office/word/2018/wordml" xmlns:w16du="http://schemas.microsoft.com/office/word/2023/wordml/word16du" xmlns:w16sdtdh="http://schemas.microsoft.com/office/word/2020/wordml/sdtdatahash" xmlns:w16se="http://schemas.microsoft.com/office/word/2015/wordml/symex" xmlns:wpg="http://schemas.microsoft.com/office/word/2010/wordprocessingGroup" xmlns:wpi="http://schemas.microsoft.com/office/word/2010/wordprocessingInk" xmlns:wne="http://schemas.microsoft.com/office/word/2006/wordml" xmlns:wps="http://schemas.microsoft.com/office/word/2010/wordprocessingShape" mc:Ignorable="w14 w15 w16se w16cid w16 w16cex w16sdtdh w16du wp14">
+<w:document xmlns:wpc="http://schemas.microsoft.com/office/word/2010/wordprocessingCanvas" xmlns:cx="http://schemas.microsoft.com/office/drawing/2014/chartex" xmlns:cx1="http://schemas.microsoft.com/office/drawing/2015/9/8/chartex" xmlns:cx2="http://schemas.microsoft.com/office/drawing/2015/10/21/chartex" xmlns:cx3="http://schemas.microsoft.com/office/drawing/2016/5/9/chartex" xmlns:cx4="http://schemas.microsoft.com/office/drawing/2016/5/10/chartex" xmlns:cx5="http://schemas.microsoft.com/office/drawing/2016/5/11/chartex" xmlns:cx6="http://schemas.microsoft.com/office/drawing/2016/5/12/chartex" xmlns:cx7="http://schemas.microsoft.com/office/drawing/2016/5/13/chartex" xmlns:cx8="http://schemas.microsoft.com/office/drawing/2016/5/14/chartex" xmlns:mc="http://schemas.openxmlformats.org/markup-compatibility/2006" xmlns:aink="http://schemas.microsoft.com/office/drawing/2016/ink" xmlns:am3d="http://schemas.microsoft.com/office/drawing/2017/model3d" xmlns:o="urn:schemas-microsoft-com:office:office" xmlns:oel="http://schemas.microsoft.com/office/2019/extlst" xmlns:r="http://schemas.openxmlformats.org/officeDocument/2006/relationships" xmlns:m="http://schemas.openxmlformats.org/officeDocument/2006/math" xmlns:v="urn:schemas-microsoft-com:vml" xmlns:wp14="http://schemas.microsoft.com/office/word/2010/wordprocessingDrawing" xmlns:wp="http://schemas.openxmlformats.org/drawingml/2006/wordprocessingDrawing" xmlns:w10="urn:schemas-microsoft-com:office:word" xmlns:w="http://schemas.openxmlformats.org/wordprocessingml/2006/main" xmlns:w14="http://schemas.microsoft.com/office/word/2010/wordml" xmlns:w15="http://schemas.microsoft.com/office/word/2012/wordml" xmlns:w16cex="http://schemas.microsoft.com/office/word/2018/wordml/cex" xmlns:w16cid="http://schemas.microsoft.com/office/word/2016/wordml/cid" xmlns:w16="http://schemas.microsoft.com/office/word/2018/wordml" xmlns:w16du="http://schemas.microsoft.com/office/word/2023/wordml/word16du" xmlns:w16sdtdh="http://schemas.microsoft.com/office/word/2020/wordml/sdtdatahash" xmlns:w16sdtfl="http://schemas.microsoft.com/office/word/2024/wordml/sdtformatlock" xmlns:w16se="http://schemas.microsoft.com/office/word/2015/wordml/symex" xmlns:wpg="http://schemas.microsoft.com/office/word/2010/wordprocessingGroup" xmlns:wpi="http://schemas.microsoft.com/office/word/2010/wordprocessingInk" xmlns:wne="http://schemas.microsoft.com/office/word/2006/wordml" xmlns:wps="http://schemas.microsoft.com/office/word/2010/wordprocessingShape" mc:Ignorable="w14 w15 w16se w16cid w16 w16cex w16sdtdh w16sdtfl w16du wp14">
   <w:body>
     <w:p>
       <w:pPr>
@@ -354,6 +354,38 @@
     </w:p>
     <w:p>
       <w:pPr>
+        <w:rPr>
+          <w:sz w:val="22"/>
+          <w:szCs w:val="22"/>
+        </w:rPr>
+      </w:pPr>
+      <w:r>
+        <w:rPr>
+          <w:sz w:val="22"/>
+          <w:szCs w:val="22"/>
+        </w:rPr>
+        <w:t>Windows WMIC feature. Here’s a link with instructions to install this feature in Windows 11:</w:t>
+      </w:r>
+      <w:r>
+        <w:rPr>
+          <w:sz w:val="22"/>
+          <w:szCs w:val="22"/>
+        </w:rPr>
+        <w:br/>
+      </w:r>
+      <w:hyperlink r:id="rId9" w:history="1">
+        <w:r>
+          <w:rPr>
+            <w:rStyle w:val="Hyperlink"/>
+            <w:sz w:val="22"/>
+            <w:szCs w:val="22"/>
+          </w:rPr>
+          <w:t>How to install WMIC Feature on Demand on Windows 11 | Windows IT Pro Blog</w:t>
+        </w:r>
+      </w:hyperlink>
+    </w:p>
+    <w:p>
+      <w:pPr>
         <w:pStyle w:val="Heading1"/>
       </w:pPr>
       <w:r>
@@ -786,6 +818,7 @@
           <w:sz w:val="22"/>
           <w:szCs w:val="22"/>
         </w:rPr>
+        <w:lastRenderedPageBreak/>
         <w:t>Get a list of services running on your computer</w:t>
       </w:r>
       <w:r>
@@ -822,7 +855,6 @@
           <w:sz w:val="22"/>
           <w:szCs w:val="22"/>
         </w:rPr>
-        <w:lastRenderedPageBreak/>
         <w:t>Get a list of disks</w:t>
       </w:r>
       <w:r>
@@ -995,7 +1027,6 @@
           <w15:appearance w15:val="tags"/>
           <w:text w:multiLine="1"/>
         </w:sdtPr>
-        <w:sdtEndPr/>
         <w:sdtContent>
           <w:r>
             <w:rPr>
@@ -1796,7 +1827,7 @@
                     <pic:cNvPicPr/>
                   </pic:nvPicPr>
                   <pic:blipFill>
-                    <a:blip r:embed="rId9"/>
+                    <a:blip r:embed="rId10"/>
                     <a:stretch>
                       <a:fillRect/>
                     </a:stretch>
@@ -1890,126 +1921,6 @@
             <wp:extent cx="2618842" cy="3020171"/>
             <wp:effectExtent l="0" t="0" r="0" b="8890"/>
             <wp:docPr id="2" name="Picture 2"/>
-            <wp:cNvGraphicFramePr>
-              <a:graphicFrameLocks xmlns:a="http://schemas.openxmlformats.org/drawingml/2006/main" noChangeAspect="1"/>
-            </wp:cNvGraphicFramePr>
-            <a:graphic xmlns:a="http://schemas.openxmlformats.org/drawingml/2006/main">
-              <a:graphicData uri="http://schemas.openxmlformats.org/drawingml/2006/picture">
-                <pic:pic xmlns:pic="http://schemas.openxmlformats.org/drawingml/2006/picture">
-                  <pic:nvPicPr>
-                    <pic:cNvPr id="1" name=""/>
-                    <pic:cNvPicPr/>
-                  </pic:nvPicPr>
-                  <pic:blipFill>
-                    <a:blip r:embed="rId10"/>
-                    <a:stretch>
-                      <a:fillRect/>
-                    </a:stretch>
-                  </pic:blipFill>
-                  <pic:spPr>
-                    <a:xfrm>
-                      <a:off x="0" y="0"/>
-                      <a:ext cx="2626851" cy="3029408"/>
-                    </a:xfrm>
-                    <a:prstGeom prst="rect">
-                      <a:avLst/>
-                    </a:prstGeom>
-                  </pic:spPr>
-                </pic:pic>
-              </a:graphicData>
-            </a:graphic>
-          </wp:inline>
-        </w:drawing>
-      </w:r>
-    </w:p>
-    <w:p>
-      <w:pPr>
-        <w:pStyle w:val="ListParagraph"/>
-        <w:numPr>
-          <w:ilvl w:val="0"/>
-          <w:numId w:val="10"/>
-        </w:numPr>
-        <w:contextualSpacing w:val="0"/>
-        <w:rPr>
-          <w:sz w:val="22"/>
-          <w:szCs w:val="22"/>
-        </w:rPr>
-      </w:pPr>
-      <w:r>
-        <w:rPr>
-          <w:sz w:val="22"/>
-          <w:szCs w:val="22"/>
-        </w:rPr>
-        <w:lastRenderedPageBreak/>
-        <w:t>There are a lot of options</w:t>
-      </w:r>
-      <w:r>
-        <w:rPr>
-          <w:sz w:val="22"/>
-          <w:szCs w:val="22"/>
-        </w:rPr>
-        <w:t>, but</w:t>
-      </w:r>
-      <w:r>
-        <w:rPr>
-          <w:sz w:val="22"/>
-          <w:szCs w:val="22"/>
-        </w:rPr>
-        <w:t xml:space="preserve"> </w:t>
-      </w:r>
-      <w:r>
-        <w:rPr>
-          <w:sz w:val="22"/>
-          <w:szCs w:val="22"/>
-        </w:rPr>
-        <w:t xml:space="preserve">for this exercise </w:t>
-      </w:r>
-      <w:r>
-        <w:rPr>
-          <w:sz w:val="22"/>
-          <w:szCs w:val="22"/>
-        </w:rPr>
-        <w:t xml:space="preserve">just </w:t>
-      </w:r>
-      <w:r>
-        <w:rPr>
-          <w:sz w:val="22"/>
-          <w:szCs w:val="22"/>
-        </w:rPr>
-        <w:t>tap</w:t>
-      </w:r>
-      <w:r>
-        <w:rPr>
-          <w:sz w:val="22"/>
-          <w:szCs w:val="22"/>
-        </w:rPr>
-        <w:t xml:space="preserve"> connect. Now you should see the tester window</w:t>
-      </w:r>
-      <w:r>
-        <w:rPr>
-          <w:sz w:val="22"/>
-          <w:szCs w:val="22"/>
-        </w:rPr>
-        <w:t>:</w:t>
-      </w:r>
-      <w:r>
-        <w:rPr>
-          <w:sz w:val="22"/>
-          <w:szCs w:val="22"/>
-        </w:rPr>
-        <w:br/>
-      </w:r>
-      <w:r>
-        <w:rPr>
-          <w:noProof/>
-          <w:sz w:val="22"/>
-          <w:szCs w:val="22"/>
-        </w:rPr>
-        <w:drawing>
-          <wp:inline distT="0" distB="0" distL="0" distR="0" wp14:anchorId="4B9D1D64" wp14:editId="657D532D">
-            <wp:extent cx="2977287" cy="2522789"/>
-            <wp:effectExtent l="0" t="0" r="0" b="0"/>
-            <wp:docPr id="3" name="Picture 3"/>
             <wp:cNvGraphicFramePr>
               <a:graphicFrameLocks xmlns:a="http://schemas.openxmlformats.org/drawingml/2006/main" noChangeAspect="1"/>
             </wp:cNvGraphicFramePr>
@@ -2029,6 +1940,126 @@
                   <pic:spPr>
                     <a:xfrm>
                       <a:off x="0" y="0"/>
+                      <a:ext cx="2626851" cy="3029408"/>
+                    </a:xfrm>
+                    <a:prstGeom prst="rect">
+                      <a:avLst/>
+                    </a:prstGeom>
+                  </pic:spPr>
+                </pic:pic>
+              </a:graphicData>
+            </a:graphic>
+          </wp:inline>
+        </w:drawing>
+      </w:r>
+    </w:p>
+    <w:p>
+      <w:pPr>
+        <w:pStyle w:val="ListParagraph"/>
+        <w:numPr>
+          <w:ilvl w:val="0"/>
+          <w:numId w:val="10"/>
+        </w:numPr>
+        <w:contextualSpacing w:val="0"/>
+        <w:rPr>
+          <w:sz w:val="22"/>
+          <w:szCs w:val="22"/>
+        </w:rPr>
+      </w:pPr>
+      <w:r>
+        <w:rPr>
+          <w:sz w:val="22"/>
+          <w:szCs w:val="22"/>
+        </w:rPr>
+        <w:lastRenderedPageBreak/>
+        <w:t>There are a lot of options</w:t>
+      </w:r>
+      <w:r>
+        <w:rPr>
+          <w:sz w:val="22"/>
+          <w:szCs w:val="22"/>
+        </w:rPr>
+        <w:t>, but</w:t>
+      </w:r>
+      <w:r>
+        <w:rPr>
+          <w:sz w:val="22"/>
+          <w:szCs w:val="22"/>
+        </w:rPr>
+        <w:t xml:space="preserve"> </w:t>
+      </w:r>
+      <w:r>
+        <w:rPr>
+          <w:sz w:val="22"/>
+          <w:szCs w:val="22"/>
+        </w:rPr>
+        <w:t xml:space="preserve">for this exercise </w:t>
+      </w:r>
+      <w:r>
+        <w:rPr>
+          <w:sz w:val="22"/>
+          <w:szCs w:val="22"/>
+        </w:rPr>
+        <w:t xml:space="preserve">just </w:t>
+      </w:r>
+      <w:r>
+        <w:rPr>
+          <w:sz w:val="22"/>
+          <w:szCs w:val="22"/>
+        </w:rPr>
+        <w:t>tap</w:t>
+      </w:r>
+      <w:r>
+        <w:rPr>
+          <w:sz w:val="22"/>
+          <w:szCs w:val="22"/>
+        </w:rPr>
+        <w:t xml:space="preserve"> connect. Now you should see the tester window</w:t>
+      </w:r>
+      <w:r>
+        <w:rPr>
+          <w:sz w:val="22"/>
+          <w:szCs w:val="22"/>
+        </w:rPr>
+        <w:t>:</w:t>
+      </w:r>
+      <w:r>
+        <w:rPr>
+          <w:sz w:val="22"/>
+          <w:szCs w:val="22"/>
+        </w:rPr>
+        <w:br/>
+      </w:r>
+      <w:r>
+        <w:rPr>
+          <w:noProof/>
+          <w:sz w:val="22"/>
+          <w:szCs w:val="22"/>
+        </w:rPr>
+        <w:drawing>
+          <wp:inline distT="0" distB="0" distL="0" distR="0" wp14:anchorId="4B9D1D64" wp14:editId="657D532D">
+            <wp:extent cx="2977287" cy="2522789"/>
+            <wp:effectExtent l="0" t="0" r="0" b="0"/>
+            <wp:docPr id="3" name="Picture 3"/>
+            <wp:cNvGraphicFramePr>
+              <a:graphicFrameLocks xmlns:a="http://schemas.openxmlformats.org/drawingml/2006/main" noChangeAspect="1"/>
+            </wp:cNvGraphicFramePr>
+            <a:graphic xmlns:a="http://schemas.openxmlformats.org/drawingml/2006/main">
+              <a:graphicData uri="http://schemas.openxmlformats.org/drawingml/2006/picture">
+                <pic:pic xmlns:pic="http://schemas.openxmlformats.org/drawingml/2006/picture">
+                  <pic:nvPicPr>
+                    <pic:cNvPr id="1" name=""/>
+                    <pic:cNvPicPr/>
+                  </pic:nvPicPr>
+                  <pic:blipFill>
+                    <a:blip r:embed="rId12"/>
+                    <a:stretch>
+                      <a:fillRect/>
+                    </a:stretch>
+                  </pic:blipFill>
+                  <pic:spPr>
+                    <a:xfrm>
+                      <a:off x="0" y="0"/>
                       <a:ext cx="3004937" cy="2546218"/>
                     </a:xfrm>
                     <a:prstGeom prst="rect">
@@ -2259,7 +2290,7 @@
                     <pic:cNvPicPr/>
                   </pic:nvPicPr>
                   <pic:blipFill>
-                    <a:blip r:embed="rId12"/>
+                    <a:blip r:embed="rId13"/>
                     <a:stretch>
                       <a:fillRect/>
                     </a:stretch>
@@ -2617,7 +2648,7 @@
                     <pic:cNvPicPr/>
                   </pic:nvPicPr>
                   <pic:blipFill>
-                    <a:blip r:embed="rId13"/>
+                    <a:blip r:embed="rId14"/>
                     <a:stretch>
                       <a:fillRect/>
                     </a:stretch>
@@ -2799,7 +2830,7 @@
                     <pic:cNvPicPr/>
                   </pic:nvPicPr>
                   <pic:blipFill>
-                    <a:blip r:embed="rId14"/>
+                    <a:blip r:embed="rId15"/>
                     <a:stretch>
                       <a:fillRect/>
                     </a:stretch>
@@ -5038,23 +5069,7 @@
           <w:sz w:val="22"/>
           <w:szCs w:val="22"/>
         </w:rPr>
-        <w:t xml:space="preserve"> files. The .mof files are the description of the class, the .dll files are the providers that are called to </w:t>
-      </w:r>
-      <w:proofErr w:type="gramStart"/>
-      <w:r>
-        <w:rPr>
-          <w:sz w:val="22"/>
-          <w:szCs w:val="22"/>
-        </w:rPr>
-        <w:t>fill</w:t>
-      </w:r>
-      <w:proofErr w:type="gramEnd"/>
-      <w:r>
-        <w:rPr>
-          <w:sz w:val="22"/>
-          <w:szCs w:val="22"/>
-        </w:rPr>
-        <w:t xml:space="preserve"> the instances or execute the methods.</w:t>
+        <w:t xml:space="preserve"> files. The .mof files are the description of the class, the .dll files are the providers that are called to fill the instances or execute the methods.</w:t>
       </w:r>
     </w:p>
     <w:p>
@@ -6614,7 +6629,7 @@
       </w:r>
     </w:p>
     <w:sectPr>
-      <w:footerReference w:type="default" r:id="rId15"/>
+      <w:footerReference w:type="default" r:id="rId16"/>
       <w:pgSz w:w="12240" w:h="15840"/>
       <w:pgMar w:top="720" w:right="720" w:bottom="1152" w:left="720" w:header="0" w:footer="288" w:gutter="0"/>
       <w:cols w:space="720"/>
@@ -6625,7 +6640,7 @@
 </file>
 
 <file path=word/endnotes.xml><?xml version="1.0" encoding="utf-8"?>
-<w:endnotes xmlns:wpc="http://schemas.microsoft.com/office/word/2010/wordprocessingCanvas" xmlns:cx="http://schemas.microsoft.com/office/drawing/2014/chartex" xmlns:cx1="http://schemas.microsoft.com/office/drawing/2015/9/8/chartex" xmlns:cx2="http://schemas.microsoft.com/office/drawing/2015/10/21/chartex" xmlns:cx3="http://schemas.microsoft.com/office/drawing/2016/5/9/chartex" xmlns:cx4="http://schemas.microsoft.com/office/drawing/2016/5/10/chartex" xmlns:cx5="http://schemas.microsoft.com/office/drawing/2016/5/11/chartex" xmlns:cx6="http://schemas.microsoft.com/office/drawing/2016/5/12/chartex" xmlns:cx7="http://schemas.microsoft.com/office/drawing/2016/5/13/chartex" xmlns:cx8="http://schemas.microsoft.com/office/drawing/2016/5/14/chartex" xmlns:mc="http://schemas.openxmlformats.org/markup-compatibility/2006" xmlns:aink="http://schemas.microsoft.com/office/drawing/2016/ink" xmlns:am3d="http://schemas.microsoft.com/office/drawing/2017/model3d" xmlns:o="urn:schemas-microsoft-com:office:office" xmlns:oel="http://schemas.microsoft.com/office/2019/extlst" xmlns:r="http://schemas.openxmlformats.org/officeDocument/2006/relationships" xmlns:m="http://schemas.openxmlformats.org/officeDocument/2006/math" xmlns:v="urn:schemas-microsoft-com:vml" xmlns:wp14="http://schemas.microsoft.com/office/word/2010/wordprocessingDrawing" xmlns:wp="http://schemas.openxmlformats.org/drawingml/2006/wordprocessingDrawing" xmlns:w10="urn:schemas-microsoft-com:office:word" xmlns:w="http://schemas.openxmlformats.org/wordprocessingml/2006/main" xmlns:w14="http://schemas.microsoft.com/office/word/2010/wordml" xmlns:w15="http://schemas.microsoft.com/office/word/2012/wordml" xmlns:w16cex="http://schemas.microsoft.com/office/word/2018/wordml/cex" xmlns:w16cid="http://schemas.microsoft.com/office/word/2016/wordml/cid" xmlns:w16="http://schemas.microsoft.com/office/word/2018/wordml" xmlns:w16du="http://schemas.microsoft.com/office/word/2023/wordml/word16du" xmlns:w16sdtdh="http://schemas.microsoft.com/office/word/2020/wordml/sdtdatahash" xmlns:w16se="http://schemas.microsoft.com/office/word/2015/wordml/symex" xmlns:wpg="http://schemas.microsoft.com/office/word/2010/wordprocessingGroup" xmlns:wpi="http://schemas.microsoft.com/office/word/2010/wordprocessingInk" xmlns:wne="http://schemas.microsoft.com/office/word/2006/wordml" xmlns:wps="http://schemas.microsoft.com/office/word/2010/wordprocessingShape" mc:Ignorable="w14 w15 w16se w16cid w16 w16cex w16sdtdh w16du wp14">
+<w:endnotes xmlns:wpc="http://schemas.microsoft.com/office/word/2010/wordprocessingCanvas" xmlns:cx="http://schemas.microsoft.com/office/drawing/2014/chartex" xmlns:cx1="http://schemas.microsoft.com/office/drawing/2015/9/8/chartex" xmlns:cx2="http://schemas.microsoft.com/office/drawing/2015/10/21/chartex" xmlns:cx3="http://schemas.microsoft.com/office/drawing/2016/5/9/chartex" xmlns:cx4="http://schemas.microsoft.com/office/drawing/2016/5/10/chartex" xmlns:cx5="http://schemas.microsoft.com/office/drawing/2016/5/11/chartex" xmlns:cx6="http://schemas.microsoft.com/office/drawing/2016/5/12/chartex" xmlns:cx7="http://schemas.microsoft.com/office/drawing/2016/5/13/chartex" xmlns:cx8="http://schemas.microsoft.com/office/drawing/2016/5/14/chartex" xmlns:mc="http://schemas.openxmlformats.org/markup-compatibility/2006" xmlns:aink="http://schemas.microsoft.com/office/drawing/2016/ink" xmlns:am3d="http://schemas.microsoft.com/office/drawing/2017/model3d" xmlns:o="urn:schemas-microsoft-com:office:office" xmlns:oel="http://schemas.microsoft.com/office/2019/extlst" xmlns:r="http://schemas.openxmlformats.org/officeDocument/2006/relationships" xmlns:m="http://schemas.openxmlformats.org/officeDocument/2006/math" xmlns:v="urn:schemas-microsoft-com:vml" xmlns:wp14="http://schemas.microsoft.com/office/word/2010/wordprocessingDrawing" xmlns:wp="http://schemas.openxmlformats.org/drawingml/2006/wordprocessingDrawing" xmlns:w10="urn:schemas-microsoft-com:office:word" xmlns:w="http://schemas.openxmlformats.org/wordprocessingml/2006/main" xmlns:w14="http://schemas.microsoft.com/office/word/2010/wordml" xmlns:w15="http://schemas.microsoft.com/office/word/2012/wordml" xmlns:w16cex="http://schemas.microsoft.com/office/word/2018/wordml/cex" xmlns:w16cid="http://schemas.microsoft.com/office/word/2016/wordml/cid" xmlns:w16="http://schemas.microsoft.com/office/word/2018/wordml" xmlns:w16du="http://schemas.microsoft.com/office/word/2023/wordml/word16du" xmlns:w16sdtdh="http://schemas.microsoft.com/office/word/2020/wordml/sdtdatahash" xmlns:w16sdtfl="http://schemas.microsoft.com/office/word/2024/wordml/sdtformatlock" xmlns:w16se="http://schemas.microsoft.com/office/word/2015/wordml/symex" xmlns:wpg="http://schemas.microsoft.com/office/word/2010/wordprocessingGroup" xmlns:wpi="http://schemas.microsoft.com/office/word/2010/wordprocessingInk" xmlns:wne="http://schemas.microsoft.com/office/word/2006/wordml" xmlns:wps="http://schemas.microsoft.com/office/word/2010/wordprocessingShape" mc:Ignorable="w14 w15 w16se w16cid w16 w16cex w16sdtdh w16sdtfl w16du wp14">
   <w:endnote w:type="separator" w:id="-1">
     <w:p>
       <w:pPr>
@@ -6650,7 +6665,7 @@
 </file>
 
 <file path=word/footer1.xml><?xml version="1.0" encoding="utf-8"?>
-<w:ftr xmlns:wpc="http://schemas.microsoft.com/office/word/2010/wordprocessingCanvas" xmlns:cx="http://schemas.microsoft.com/office/drawing/2014/chartex" xmlns:cx1="http://schemas.microsoft.com/office/drawing/2015/9/8/chartex" xmlns:cx2="http://schemas.microsoft.com/office/drawing/2015/10/21/chartex" xmlns:cx3="http://schemas.microsoft.com/office/drawing/2016/5/9/chartex" xmlns:cx4="http://schemas.microsoft.com/office/drawing/2016/5/10/chartex" xmlns:cx5="http://schemas.microsoft.com/office/drawing/2016/5/11/chartex" xmlns:cx6="http://schemas.microsoft.com/office/drawing/2016/5/12/chartex" xmlns:cx7="http://schemas.microsoft.com/office/drawing/2016/5/13/chartex" xmlns:cx8="http://schemas.microsoft.com/office/drawing/2016/5/14/chartex" xmlns:mc="http://schemas.openxmlformats.org/markup-compatibility/2006" xmlns:aink="http://schemas.microsoft.com/office/drawing/2016/ink" xmlns:am3d="http://schemas.microsoft.com/office/drawing/2017/model3d" xmlns:o="urn:schemas-microsoft-com:office:office" xmlns:oel="http://schemas.microsoft.com/office/2019/extlst" xmlns:r="http://schemas.openxmlformats.org/officeDocument/2006/relationships" xmlns:m="http://schemas.openxmlformats.org/officeDocument/2006/math" xmlns:v="urn:schemas-microsoft-com:vml" xmlns:wp14="http://schemas.microsoft.com/office/word/2010/wordprocessingDrawing" xmlns:wp="http://schemas.openxmlformats.org/drawingml/2006/wordprocessingDrawing" xmlns:w10="urn:schemas-microsoft-com:office:word" xmlns:w="http://schemas.openxmlformats.org/wordprocessingml/2006/main" xmlns:w14="http://schemas.microsoft.com/office/word/2010/wordml" xmlns:w15="http://schemas.microsoft.com/office/word/2012/wordml" xmlns:w16cex="http://schemas.microsoft.com/office/word/2018/wordml/cex" xmlns:w16cid="http://schemas.microsoft.com/office/word/2016/wordml/cid" xmlns:w16="http://schemas.microsoft.com/office/word/2018/wordml" xmlns:w16du="http://schemas.microsoft.com/office/word/2023/wordml/word16du" xmlns:w16sdtdh="http://schemas.microsoft.com/office/word/2020/wordml/sdtdatahash" xmlns:w16se="http://schemas.microsoft.com/office/word/2015/wordml/symex" xmlns:wpg="http://schemas.microsoft.com/office/word/2010/wordprocessingGroup" xmlns:wpi="http://schemas.microsoft.com/office/word/2010/wordprocessingInk" xmlns:wne="http://schemas.microsoft.com/office/word/2006/wordml" xmlns:wps="http://schemas.microsoft.com/office/word/2010/wordprocessingShape" mc:Ignorable="w14 w15 w16se w16cid w16 w16cex w16sdtdh w16du wp14">
+<w:ftr xmlns:wpc="http://schemas.microsoft.com/office/word/2010/wordprocessingCanvas" xmlns:cx="http://schemas.microsoft.com/office/drawing/2014/chartex" xmlns:cx1="http://schemas.microsoft.com/office/drawing/2015/9/8/chartex" xmlns:cx2="http://schemas.microsoft.com/office/drawing/2015/10/21/chartex" xmlns:cx3="http://schemas.microsoft.com/office/drawing/2016/5/9/chartex" xmlns:cx4="http://schemas.microsoft.com/office/drawing/2016/5/10/chartex" xmlns:cx5="http://schemas.microsoft.com/office/drawing/2016/5/11/chartex" xmlns:cx6="http://schemas.microsoft.com/office/drawing/2016/5/12/chartex" xmlns:cx7="http://schemas.microsoft.com/office/drawing/2016/5/13/chartex" xmlns:cx8="http://schemas.microsoft.com/office/drawing/2016/5/14/chartex" xmlns:mc="http://schemas.openxmlformats.org/markup-compatibility/2006" xmlns:aink="http://schemas.microsoft.com/office/drawing/2016/ink" xmlns:am3d="http://schemas.microsoft.com/office/drawing/2017/model3d" xmlns:o="urn:schemas-microsoft-com:office:office" xmlns:oel="http://schemas.microsoft.com/office/2019/extlst" xmlns:r="http://schemas.openxmlformats.org/officeDocument/2006/relationships" xmlns:m="http://schemas.openxmlformats.org/officeDocument/2006/math" xmlns:v="urn:schemas-microsoft-com:vml" xmlns:wp14="http://schemas.microsoft.com/office/word/2010/wordprocessingDrawing" xmlns:wp="http://schemas.openxmlformats.org/drawingml/2006/wordprocessingDrawing" xmlns:w10="urn:schemas-microsoft-com:office:word" xmlns:w="http://schemas.openxmlformats.org/wordprocessingml/2006/main" xmlns:w14="http://schemas.microsoft.com/office/word/2010/wordml" xmlns:w15="http://schemas.microsoft.com/office/word/2012/wordml" xmlns:w16cex="http://schemas.microsoft.com/office/word/2018/wordml/cex" xmlns:w16cid="http://schemas.microsoft.com/office/word/2016/wordml/cid" xmlns:w16="http://schemas.microsoft.com/office/word/2018/wordml" xmlns:w16du="http://schemas.microsoft.com/office/word/2023/wordml/word16du" xmlns:w16sdtdh="http://schemas.microsoft.com/office/word/2020/wordml/sdtdatahash" xmlns:w16sdtfl="http://schemas.microsoft.com/office/word/2024/wordml/sdtformatlock" xmlns:w16se="http://schemas.microsoft.com/office/word/2015/wordml/symex" xmlns:wpg="http://schemas.microsoft.com/office/word/2010/wordprocessingGroup" xmlns:wpi="http://schemas.microsoft.com/office/word/2010/wordprocessingInk" xmlns:wne="http://schemas.microsoft.com/office/word/2006/wordml" xmlns:wps="http://schemas.microsoft.com/office/word/2010/wordprocessingShape" mc:Ignorable="w14 w15 w16se w16cid w16 w16cex w16sdtdh w16sdtfl w16du wp14">
   <w:p>
     <w:pPr>
       <w:pStyle w:val="Footer"/>
@@ -6768,7 +6783,7 @@
         <w:sz w:val="16"/>
         <w:szCs w:val="18"/>
       </w:rPr>
-      <w:t>2024</w:t>
+      <w:t>2025</w:t>
     </w:r>
     <w:r>
       <w:rPr>
@@ -6933,7 +6948,7 @@
 </file>
 
 <file path=word/footnotes.xml><?xml version="1.0" encoding="utf-8"?>
-<w:footnotes xmlns:wpc="http://schemas.microsoft.com/office/word/2010/wordprocessingCanvas" xmlns:cx="http://schemas.microsoft.com/office/drawing/2014/chartex" xmlns:cx1="http://schemas.microsoft.com/office/drawing/2015/9/8/chartex" xmlns:cx2="http://schemas.microsoft.com/office/drawing/2015/10/21/chartex" xmlns:cx3="http://schemas.microsoft.com/office/drawing/2016/5/9/chartex" xmlns:cx4="http://schemas.microsoft.com/office/drawing/2016/5/10/chartex" xmlns:cx5="http://schemas.microsoft.com/office/drawing/2016/5/11/chartex" xmlns:cx6="http://schemas.microsoft.com/office/drawing/2016/5/12/chartex" xmlns:cx7="http://schemas.microsoft.com/office/drawing/2016/5/13/chartex" xmlns:cx8="http://schemas.microsoft.com/office/drawing/2016/5/14/chartex" xmlns:mc="http://schemas.openxmlformats.org/markup-compatibility/2006" xmlns:aink="http://schemas.microsoft.com/office/drawing/2016/ink" xmlns:am3d="http://schemas.microsoft.com/office/drawing/2017/model3d" xmlns:o="urn:schemas-microsoft-com:office:office" xmlns:oel="http://schemas.microsoft.com/office/2019/extlst" xmlns:r="http://schemas.openxmlformats.org/officeDocument/2006/relationships" xmlns:m="http://schemas.openxmlformats.org/officeDocument/2006/math" xmlns:v="urn:schemas-microsoft-com:vml" xmlns:wp14="http://schemas.microsoft.com/office/word/2010/wordprocessingDrawing" xmlns:wp="http://schemas.openxmlformats.org/drawingml/2006/wordprocessingDrawing" xmlns:w10="urn:schemas-microsoft-com:office:word" xmlns:w="http://schemas.openxmlformats.org/wordprocessingml/2006/main" xmlns:w14="http://schemas.microsoft.com/office/word/2010/wordml" xmlns:w15="http://schemas.microsoft.com/office/word/2012/wordml" xmlns:w16cex="http://schemas.microsoft.com/office/word/2018/wordml/cex" xmlns:w16cid="http://schemas.microsoft.com/office/word/2016/wordml/cid" xmlns:w16="http://schemas.microsoft.com/office/word/2018/wordml" xmlns:w16du="http://schemas.microsoft.com/office/word/2023/wordml/word16du" xmlns:w16sdtdh="http://schemas.microsoft.com/office/word/2020/wordml/sdtdatahash" xmlns:w16se="http://schemas.microsoft.com/office/word/2015/wordml/symex" xmlns:wpg="http://schemas.microsoft.com/office/word/2010/wordprocessingGroup" xmlns:wpi="http://schemas.microsoft.com/office/word/2010/wordprocessingInk" xmlns:wne="http://schemas.microsoft.com/office/word/2006/wordml" xmlns:wps="http://schemas.microsoft.com/office/word/2010/wordprocessingShape" mc:Ignorable="w14 w15 w16se w16cid w16 w16cex w16sdtdh w16du wp14">
+<w:footnotes xmlns:wpc="http://schemas.microsoft.com/office/word/2010/wordprocessingCanvas" xmlns:cx="http://schemas.microsoft.com/office/drawing/2014/chartex" xmlns:cx1="http://schemas.microsoft.com/office/drawing/2015/9/8/chartex" xmlns:cx2="http://schemas.microsoft.com/office/drawing/2015/10/21/chartex" xmlns:cx3="http://schemas.microsoft.com/office/drawing/2016/5/9/chartex" xmlns:cx4="http://schemas.microsoft.com/office/drawing/2016/5/10/chartex" xmlns:cx5="http://schemas.microsoft.com/office/drawing/2016/5/11/chartex" xmlns:cx6="http://schemas.microsoft.com/office/drawing/2016/5/12/chartex" xmlns:cx7="http://schemas.microsoft.com/office/drawing/2016/5/13/chartex" xmlns:cx8="http://schemas.microsoft.com/office/drawing/2016/5/14/chartex" xmlns:mc="http://schemas.openxmlformats.org/markup-compatibility/2006" xmlns:aink="http://schemas.microsoft.com/office/drawing/2016/ink" xmlns:am3d="http://schemas.microsoft.com/office/drawing/2017/model3d" xmlns:o="urn:schemas-microsoft-com:office:office" xmlns:oel="http://schemas.microsoft.com/office/2019/extlst" xmlns:r="http://schemas.openxmlformats.org/officeDocument/2006/relationships" xmlns:m="http://schemas.openxmlformats.org/officeDocument/2006/math" xmlns:v="urn:schemas-microsoft-com:vml" xmlns:wp14="http://schemas.microsoft.com/office/word/2010/wordprocessingDrawing" xmlns:wp="http://schemas.openxmlformats.org/drawingml/2006/wordprocessingDrawing" xmlns:w10="urn:schemas-microsoft-com:office:word" xmlns:w="http://schemas.openxmlformats.org/wordprocessingml/2006/main" xmlns:w14="http://schemas.microsoft.com/office/word/2010/wordml" xmlns:w15="http://schemas.microsoft.com/office/word/2012/wordml" xmlns:w16cex="http://schemas.microsoft.com/office/word/2018/wordml/cex" xmlns:w16cid="http://schemas.microsoft.com/office/word/2016/wordml/cid" xmlns:w16="http://schemas.microsoft.com/office/word/2018/wordml" xmlns:w16du="http://schemas.microsoft.com/office/word/2023/wordml/word16du" xmlns:w16sdtdh="http://schemas.microsoft.com/office/word/2020/wordml/sdtdatahash" xmlns:w16sdtfl="http://schemas.microsoft.com/office/word/2024/wordml/sdtformatlock" xmlns:w16se="http://schemas.microsoft.com/office/word/2015/wordml/symex" xmlns:wpg="http://schemas.microsoft.com/office/word/2010/wordprocessingGroup" xmlns:wpi="http://schemas.microsoft.com/office/word/2010/wordprocessingInk" xmlns:wne="http://schemas.microsoft.com/office/word/2006/wordml" xmlns:wps="http://schemas.microsoft.com/office/word/2010/wordprocessingShape" mc:Ignorable="w14 w15 w16se w16cid w16 w16cex w16sdtdh w16sdtfl w16du wp14">
   <w:footnote w:type="separator" w:id="-1">
     <w:p>
       <w:pPr>
@@ -6958,7 +6973,7 @@
 </file>
 
 <file path=word/numbering.xml><?xml version="1.0" encoding="utf-8"?>
-<w:numbering xmlns:wpc="http://schemas.microsoft.com/office/word/2010/wordprocessingCanvas" xmlns:cx="http://schemas.microsoft.com/office/drawing/2014/chartex" xmlns:cx1="http://schemas.microsoft.com/office/drawing/2015/9/8/chartex" xmlns:cx2="http://schemas.microsoft.com/office/drawing/2015/10/21/chartex" xmlns:cx3="http://schemas.microsoft.com/office/drawing/2016/5/9/chartex" xmlns:cx4="http://schemas.microsoft.com/office/drawing/2016/5/10/chartex" xmlns:cx5="http://schemas.microsoft.com/office/drawing/2016/5/11/chartex" xmlns:cx6="http://schemas.microsoft.com/office/drawing/2016/5/12/chartex" xmlns:cx7="http://schemas.microsoft.com/office/drawing/2016/5/13/chartex" xmlns:cx8="http://schemas.microsoft.com/office/drawing/2016/5/14/chartex" xmlns:mc="http://schemas.openxmlformats.org/markup-compatibility/2006" xmlns:aink="http://schemas.microsoft.com/office/drawing/2016/ink" xmlns:am3d="http://schemas.microsoft.com/office/drawing/2017/model3d" xmlns:o="urn:schemas-microsoft-com:office:office" xmlns:oel="http://schemas.microsoft.com/office/2019/extlst" xmlns:r="http://schemas.openxmlformats.org/officeDocument/2006/relationships" xmlns:m="http://schemas.openxmlformats.org/officeDocument/2006/math" xmlns:v="urn:schemas-microsoft-com:vml" xmlns:wp14="http://schemas.microsoft.com/office/word/2010/wordprocessingDrawing" xmlns:wp="http://schemas.openxmlformats.org/drawingml/2006/wordprocessingDrawing" xmlns:w10="urn:schemas-microsoft-com:office:word" xmlns:w="http://schemas.openxmlformats.org/wordprocessingml/2006/main" xmlns:w14="http://schemas.microsoft.com/office/word/2010/wordml" xmlns:w15="http://schemas.microsoft.com/office/word/2012/wordml" xmlns:w16cex="http://schemas.microsoft.com/office/word/2018/wordml/cex" xmlns:w16cid="http://schemas.microsoft.com/office/word/2016/wordml/cid" xmlns:w16="http://schemas.microsoft.com/office/word/2018/wordml" xmlns:w16du="http://schemas.microsoft.com/office/word/2023/wordml/word16du" xmlns:w16sdtdh="http://schemas.microsoft.com/office/word/2020/wordml/sdtdatahash" xmlns:w16se="http://schemas.microsoft.com/office/word/2015/wordml/symex" xmlns:wpg="http://schemas.microsoft.com/office/word/2010/wordprocessingGroup" xmlns:wpi="http://schemas.microsoft.com/office/word/2010/wordprocessingInk" xmlns:wne="http://schemas.microsoft.com/office/word/2006/wordml" xmlns:wps="http://schemas.microsoft.com/office/word/2010/wordprocessingShape" mc:Ignorable="w14 w15 w16se w16cid w16 w16cex w16sdtdh w16du wp14">
+<w:numbering xmlns:wpc="http://schemas.microsoft.com/office/word/2010/wordprocessingCanvas" xmlns:cx="http://schemas.microsoft.com/office/drawing/2014/chartex" xmlns:cx1="http://schemas.microsoft.com/office/drawing/2015/9/8/chartex" xmlns:cx2="http://schemas.microsoft.com/office/drawing/2015/10/21/chartex" xmlns:cx3="http://schemas.microsoft.com/office/drawing/2016/5/9/chartex" xmlns:cx4="http://schemas.microsoft.com/office/drawing/2016/5/10/chartex" xmlns:cx5="http://schemas.microsoft.com/office/drawing/2016/5/11/chartex" xmlns:cx6="http://schemas.microsoft.com/office/drawing/2016/5/12/chartex" xmlns:cx7="http://schemas.microsoft.com/office/drawing/2016/5/13/chartex" xmlns:cx8="http://schemas.microsoft.com/office/drawing/2016/5/14/chartex" xmlns:mc="http://schemas.openxmlformats.org/markup-compatibility/2006" xmlns:aink="http://schemas.microsoft.com/office/drawing/2016/ink" xmlns:am3d="http://schemas.microsoft.com/office/drawing/2017/model3d" xmlns:o="urn:schemas-microsoft-com:office:office" xmlns:oel="http://schemas.microsoft.com/office/2019/extlst" xmlns:r="http://schemas.openxmlformats.org/officeDocument/2006/relationships" xmlns:m="http://schemas.openxmlformats.org/officeDocument/2006/math" xmlns:v="urn:schemas-microsoft-com:vml" xmlns:wp14="http://schemas.microsoft.com/office/word/2010/wordprocessingDrawing" xmlns:wp="http://schemas.openxmlformats.org/drawingml/2006/wordprocessingDrawing" xmlns:w10="urn:schemas-microsoft-com:office:word" xmlns:w="http://schemas.openxmlformats.org/wordprocessingml/2006/main" xmlns:w14="http://schemas.microsoft.com/office/word/2010/wordml" xmlns:w15="http://schemas.microsoft.com/office/word/2012/wordml" xmlns:w16cex="http://schemas.microsoft.com/office/word/2018/wordml/cex" xmlns:w16cid="http://schemas.microsoft.com/office/word/2016/wordml/cid" xmlns:w16="http://schemas.microsoft.com/office/word/2018/wordml" xmlns:w16du="http://schemas.microsoft.com/office/word/2023/wordml/word16du" xmlns:w16sdtdh="http://schemas.microsoft.com/office/word/2020/wordml/sdtdatahash" xmlns:w16sdtfl="http://schemas.microsoft.com/office/word/2024/wordml/sdtformatlock" xmlns:w16se="http://schemas.microsoft.com/office/word/2015/wordml/symex" xmlns:wpg="http://schemas.microsoft.com/office/word/2010/wordprocessingGroup" xmlns:wpi="http://schemas.microsoft.com/office/word/2010/wordprocessingInk" xmlns:wne="http://schemas.microsoft.com/office/word/2006/wordml" xmlns:wps="http://schemas.microsoft.com/office/word/2010/wordprocessingShape" mc:Ignorable="w14 w15 w16se w16cid w16 w16cex w16sdtdh w16sdtfl w16du wp14">
   <w:abstractNum w:abstractNumId="0" w15:restartNumberingAfterBreak="0">
     <w:nsid w:val="18B64096"/>
     <w:multiLevelType w:val="multilevel"/>
@@ -8202,7 +8217,7 @@
 </file>
 
 <file path=word/styles.xml><?xml version="1.0" encoding="utf-8"?>
-<w:styles xmlns:mc="http://schemas.openxmlformats.org/markup-compatibility/2006" xmlns:r="http://schemas.openxmlformats.org/officeDocument/2006/relationships" xmlns:w="http://schemas.openxmlformats.org/wordprocessingml/2006/main" xmlns:w14="http://schemas.microsoft.com/office/word/2010/wordml" xmlns:w15="http://schemas.microsoft.com/office/word/2012/wordml" xmlns:w16cex="http://schemas.microsoft.com/office/word/2018/wordml/cex" xmlns:w16cid="http://schemas.microsoft.com/office/word/2016/wordml/cid" xmlns:w16="http://schemas.microsoft.com/office/word/2018/wordml" xmlns:w16du="http://schemas.microsoft.com/office/word/2023/wordml/word16du" xmlns:w16sdtdh="http://schemas.microsoft.com/office/word/2020/wordml/sdtdatahash" xmlns:w16se="http://schemas.microsoft.com/office/word/2015/wordml/symex" mc:Ignorable="w14 w15 w16se w16cid w16 w16cex w16sdtdh w16du">
+<w:styles xmlns:mc="http://schemas.openxmlformats.org/markup-compatibility/2006" xmlns:r="http://schemas.openxmlformats.org/officeDocument/2006/relationships" xmlns:w="http://schemas.openxmlformats.org/wordprocessingml/2006/main" xmlns:w14="http://schemas.microsoft.com/office/word/2010/wordml" xmlns:w15="http://schemas.microsoft.com/office/word/2012/wordml" xmlns:w16cex="http://schemas.microsoft.com/office/word/2018/wordml/cex" xmlns:w16cid="http://schemas.microsoft.com/office/word/2016/wordml/cid" xmlns:w16="http://schemas.microsoft.com/office/word/2018/wordml" xmlns:w16du="http://schemas.microsoft.com/office/word/2023/wordml/word16du" xmlns:w16sdtdh="http://schemas.microsoft.com/office/word/2020/wordml/sdtdatahash" xmlns:w16sdtfl="http://schemas.microsoft.com/office/word/2024/wordml/sdtformatlock" xmlns:w16se="http://schemas.microsoft.com/office/word/2015/wordml/symex" mc:Ignorable="w14 w15 w16se w16cid w16 w16cex w16sdtdh w16sdtfl w16du">
   <w:docDefaults>
     <w:rPrDefault>
       <w:rPr>
@@ -9689,7 +9704,7 @@
 </file>
 
 <file path=word/glossary/document.xml><?xml version="1.0" encoding="utf-8"?>
-<w:glossaryDocument xmlns:wpc="http://schemas.microsoft.com/office/word/2010/wordprocessingCanvas" xmlns:cx="http://schemas.microsoft.com/office/drawing/2014/chartex" xmlns:cx1="http://schemas.microsoft.com/office/drawing/2015/9/8/chartex" xmlns:cx2="http://schemas.microsoft.com/office/drawing/2015/10/21/chartex" xmlns:cx3="http://schemas.microsoft.com/office/drawing/2016/5/9/chartex" xmlns:cx4="http://schemas.microsoft.com/office/drawing/2016/5/10/chartex" xmlns:cx5="http://schemas.microsoft.com/office/drawing/2016/5/11/chartex" xmlns:cx6="http://schemas.microsoft.com/office/drawing/2016/5/12/chartex" xmlns:cx7="http://schemas.microsoft.com/office/drawing/2016/5/13/chartex" xmlns:cx8="http://schemas.microsoft.com/office/drawing/2016/5/14/chartex" xmlns:mc="http://schemas.openxmlformats.org/markup-compatibility/2006" xmlns:aink="http://schemas.microsoft.com/office/drawing/2016/ink" xmlns:am3d="http://schemas.microsoft.com/office/drawing/2017/model3d" xmlns:o="urn:schemas-microsoft-com:office:office" xmlns:oel="http://schemas.microsoft.com/office/2019/extlst" xmlns:r="http://schemas.openxmlformats.org/officeDocument/2006/relationships" xmlns:m="http://schemas.openxmlformats.org/officeDocument/2006/math" xmlns:v="urn:schemas-microsoft-com:vml" xmlns:wp14="http://schemas.microsoft.com/office/word/2010/wordprocessingDrawing" xmlns:wp="http://schemas.openxmlformats.org/drawingml/2006/wordprocessingDrawing" xmlns:w10="urn:schemas-microsoft-com:office:word" xmlns:w="http://schemas.openxmlformats.org/wordprocessingml/2006/main" xmlns:w14="http://schemas.microsoft.com/office/word/2010/wordml" xmlns:w15="http://schemas.microsoft.com/office/word/2012/wordml" xmlns:w16cex="http://schemas.microsoft.com/office/word/2018/wordml/cex" xmlns:w16cid="http://schemas.microsoft.com/office/word/2016/wordml/cid" xmlns:w16="http://schemas.microsoft.com/office/word/2018/wordml" xmlns:w16du="http://schemas.microsoft.com/office/word/2023/wordml/word16du" xmlns:w16sdtdh="http://schemas.microsoft.com/office/word/2020/wordml/sdtdatahash" xmlns:w16se="http://schemas.microsoft.com/office/word/2015/wordml/symex" xmlns:wpg="http://schemas.microsoft.com/office/word/2010/wordprocessingGroup" xmlns:wpi="http://schemas.microsoft.com/office/word/2010/wordprocessingInk" xmlns:wne="http://schemas.microsoft.com/office/word/2006/wordml" xmlns:wps="http://schemas.microsoft.com/office/word/2010/wordprocessingShape" mc:Ignorable="w14 w15 w16se w16cid w16 w16cex w16sdtdh w16du wp14">
+<w:glossaryDocument xmlns:wpc="http://schemas.microsoft.com/office/word/2010/wordprocessingCanvas" xmlns:cx="http://schemas.microsoft.com/office/drawing/2014/chartex" xmlns:cx1="http://schemas.microsoft.com/office/drawing/2015/9/8/chartex" xmlns:cx2="http://schemas.microsoft.com/office/drawing/2015/10/21/chartex" xmlns:cx3="http://schemas.microsoft.com/office/drawing/2016/5/9/chartex" xmlns:cx4="http://schemas.microsoft.com/office/drawing/2016/5/10/chartex" xmlns:cx5="http://schemas.microsoft.com/office/drawing/2016/5/11/chartex" xmlns:cx6="http://schemas.microsoft.com/office/drawing/2016/5/12/chartex" xmlns:cx7="http://schemas.microsoft.com/office/drawing/2016/5/13/chartex" xmlns:cx8="http://schemas.microsoft.com/office/drawing/2016/5/14/chartex" xmlns:mc="http://schemas.openxmlformats.org/markup-compatibility/2006" xmlns:aink="http://schemas.microsoft.com/office/drawing/2016/ink" xmlns:am3d="http://schemas.microsoft.com/office/drawing/2017/model3d" xmlns:o="urn:schemas-microsoft-com:office:office" xmlns:oel="http://schemas.microsoft.com/office/2019/extlst" xmlns:r="http://schemas.openxmlformats.org/officeDocument/2006/relationships" xmlns:m="http://schemas.openxmlformats.org/officeDocument/2006/math" xmlns:v="urn:schemas-microsoft-com:vml" xmlns:wp14="http://schemas.microsoft.com/office/word/2010/wordprocessingDrawing" xmlns:wp="http://schemas.openxmlformats.org/drawingml/2006/wordprocessingDrawing" xmlns:w10="urn:schemas-microsoft-com:office:word" xmlns:w="http://schemas.openxmlformats.org/wordprocessingml/2006/main" xmlns:w14="http://schemas.microsoft.com/office/word/2010/wordml" xmlns:w15="http://schemas.microsoft.com/office/word/2012/wordml" xmlns:w16cex="http://schemas.microsoft.com/office/word/2018/wordml/cex" xmlns:w16cid="http://schemas.microsoft.com/office/word/2016/wordml/cid" xmlns:w16="http://schemas.microsoft.com/office/word/2018/wordml" xmlns:w16du="http://schemas.microsoft.com/office/word/2023/wordml/word16du" xmlns:w16sdtdh="http://schemas.microsoft.com/office/word/2020/wordml/sdtdatahash" xmlns:w16sdtfl="http://schemas.microsoft.com/office/word/2024/wordml/sdtformatlock" xmlns:w16se="http://schemas.microsoft.com/office/word/2015/wordml/symex" xmlns:wpg="http://schemas.microsoft.com/office/word/2010/wordprocessingGroup" xmlns:wpi="http://schemas.microsoft.com/office/word/2010/wordprocessingInk" xmlns:wne="http://schemas.microsoft.com/office/word/2006/wordml" xmlns:wps="http://schemas.microsoft.com/office/word/2010/wordprocessingShape" mc:Ignorable="w14 w15 w16se w16cid w16 w16cex w16sdtdh w16sdtfl w16du wp14">
   <w:docParts>
     <w:docPart>
       <w:docPartPr>
@@ -10777,7 +10792,7 @@
 </file>
 
 <file path=word/glossary/fontTable.xml><?xml version="1.0" encoding="utf-8"?>
-<w:fonts xmlns:mc="http://schemas.openxmlformats.org/markup-compatibility/2006" xmlns:r="http://schemas.openxmlformats.org/officeDocument/2006/relationships" xmlns:w="http://schemas.openxmlformats.org/wordprocessingml/2006/main" xmlns:w14="http://schemas.microsoft.com/office/word/2010/wordml" xmlns:w15="http://schemas.microsoft.com/office/word/2012/wordml" xmlns:w16cex="http://schemas.microsoft.com/office/word/2018/wordml/cex" xmlns:w16cid="http://schemas.microsoft.com/office/word/2016/wordml/cid" xmlns:w16="http://schemas.microsoft.com/office/word/2018/wordml" xmlns:w16du="http://schemas.microsoft.com/office/word/2023/wordml/word16du" xmlns:w16sdtdh="http://schemas.microsoft.com/office/word/2020/wordml/sdtdatahash" xmlns:w16se="http://schemas.microsoft.com/office/word/2015/wordml/symex" mc:Ignorable="w14 w15 w16se w16cid w16 w16cex w16sdtdh w16du">
+<w:fonts xmlns:mc="http://schemas.openxmlformats.org/markup-compatibility/2006" xmlns:r="http://schemas.openxmlformats.org/officeDocument/2006/relationships" xmlns:w="http://schemas.openxmlformats.org/wordprocessingml/2006/main" xmlns:w14="http://schemas.microsoft.com/office/word/2010/wordml" xmlns:w15="http://schemas.microsoft.com/office/word/2012/wordml" xmlns:w16cex="http://schemas.microsoft.com/office/word/2018/wordml/cex" xmlns:w16cid="http://schemas.microsoft.com/office/word/2016/wordml/cid" xmlns:w16="http://schemas.microsoft.com/office/word/2018/wordml" xmlns:w16du="http://schemas.microsoft.com/office/word/2023/wordml/word16du" xmlns:w16sdtdh="http://schemas.microsoft.com/office/word/2020/wordml/sdtdatahash" xmlns:w16sdtfl="http://schemas.microsoft.com/office/word/2024/wordml/sdtformatlock" xmlns:w16se="http://schemas.microsoft.com/office/word/2015/wordml/symex" mc:Ignorable="w14 w15 w16se w16cid w16 w16cex w16sdtdh w16sdtfl w16du">
   <w:font w:name="Symbol">
     <w:panose1 w:val="05050102010706020507"/>
     <w:charset w:val="02"/>
@@ -10836,7 +10851,7 @@
 </file>
 
 <file path=word/glossary/settings.xml><?xml version="1.0" encoding="utf-8"?>
-<w:settings xmlns:mc="http://schemas.openxmlformats.org/markup-compatibility/2006" xmlns:o="urn:schemas-microsoft-com:office:office" xmlns:r="http://schemas.openxmlformats.org/officeDocument/2006/relationships" xmlns:m="http://schemas.openxmlformats.org/officeDocument/2006/math" xmlns:v="urn:schemas-microsoft-com:vml" xmlns:w10="urn:schemas-microsoft-com:office:word" xmlns:w="http://schemas.openxmlformats.org/wordprocessingml/2006/main" xmlns:w14="http://schemas.microsoft.com/office/word/2010/wordml" xmlns:w15="http://schemas.microsoft.com/office/word/2012/wordml" xmlns:w16cex="http://schemas.microsoft.com/office/word/2018/wordml/cex" xmlns:w16cid="http://schemas.microsoft.com/office/word/2016/wordml/cid" xmlns:w16="http://schemas.microsoft.com/office/word/2018/wordml" xmlns:w16du="http://schemas.microsoft.com/office/word/2023/wordml/word16du" xmlns:w16sdtdh="http://schemas.microsoft.com/office/word/2020/wordml/sdtdatahash" xmlns:w16se="http://schemas.microsoft.com/office/word/2015/wordml/symex" xmlns:sl="http://schemas.openxmlformats.org/schemaLibrary/2006/main" mc:Ignorable="w14 w15 w16se w16cid w16 w16cex w16sdtdh w16du">
+<w:settings xmlns:mc="http://schemas.openxmlformats.org/markup-compatibility/2006" xmlns:o="urn:schemas-microsoft-com:office:office" xmlns:r="http://schemas.openxmlformats.org/officeDocument/2006/relationships" xmlns:m="http://schemas.openxmlformats.org/officeDocument/2006/math" xmlns:v="urn:schemas-microsoft-com:vml" xmlns:w10="urn:schemas-microsoft-com:office:word" xmlns:w="http://schemas.openxmlformats.org/wordprocessingml/2006/main" xmlns:w14="http://schemas.microsoft.com/office/word/2010/wordml" xmlns:w15="http://schemas.microsoft.com/office/word/2012/wordml" xmlns:w16cex="http://schemas.microsoft.com/office/word/2018/wordml/cex" xmlns:w16cid="http://schemas.microsoft.com/office/word/2016/wordml/cid" xmlns:w16="http://schemas.microsoft.com/office/word/2018/wordml" xmlns:w16du="http://schemas.microsoft.com/office/word/2023/wordml/word16du" xmlns:w16sdtdh="http://schemas.microsoft.com/office/word/2020/wordml/sdtdatahash" xmlns:w16sdtfl="http://schemas.microsoft.com/office/word/2024/wordml/sdtformatlock" xmlns:w16se="http://schemas.microsoft.com/office/word/2015/wordml/symex" xmlns:sl="http://schemas.openxmlformats.org/schemaLibrary/2006/main" mc:Ignorable="w14 w15 w16se w16cid w16 w16cex w16sdtdh w16sdtfl w16du">
   <w:view w:val="normal"/>
   <w:defaultTabStop w:val="720"/>
   <w:characterSpacingControl w:val="doNotCompress"/>
@@ -10860,8 +10875,10 @@
     <w:rsid w:val="00155098"/>
     <w:rsid w:val="001A69D3"/>
     <w:rsid w:val="001D4817"/>
+    <w:rsid w:val="00215CE2"/>
     <w:rsid w:val="00230F4B"/>
     <w:rsid w:val="002A5C42"/>
+    <w:rsid w:val="002D0261"/>
     <w:rsid w:val="002E567F"/>
     <w:rsid w:val="00346A5C"/>
     <w:rsid w:val="003D4D9D"/>
@@ -10922,7 +10939,7 @@
 </file>
 
 <file path=word/glossary/styles.xml><?xml version="1.0" encoding="utf-8"?>
-<w:styles xmlns:mc="http://schemas.openxmlformats.org/markup-compatibility/2006" xmlns:r="http://schemas.openxmlformats.org/officeDocument/2006/relationships" xmlns:w="http://schemas.openxmlformats.org/wordprocessingml/2006/main" xmlns:w14="http://schemas.microsoft.com/office/word/2010/wordml" xmlns:w15="http://schemas.microsoft.com/office/word/2012/wordml" xmlns:w16cex="http://schemas.microsoft.com/office/word/2018/wordml/cex" xmlns:w16cid="http://schemas.microsoft.com/office/word/2016/wordml/cid" xmlns:w16="http://schemas.microsoft.com/office/word/2018/wordml" xmlns:w16du="http://schemas.microsoft.com/office/word/2023/wordml/word16du" xmlns:w16sdtdh="http://schemas.microsoft.com/office/word/2020/wordml/sdtdatahash" xmlns:w16se="http://schemas.microsoft.com/office/word/2015/wordml/symex" mc:Ignorable="w14 w15 w16se w16cid w16 w16cex w16sdtdh w16du">
+<w:styles xmlns:mc="http://schemas.openxmlformats.org/markup-compatibility/2006" xmlns:r="http://schemas.openxmlformats.org/officeDocument/2006/relationships" xmlns:w="http://schemas.openxmlformats.org/wordprocessingml/2006/main" xmlns:w14="http://schemas.microsoft.com/office/word/2010/wordml" xmlns:w15="http://schemas.microsoft.com/office/word/2012/wordml" xmlns:w16cex="http://schemas.microsoft.com/office/word/2018/wordml/cex" xmlns:w16cid="http://schemas.microsoft.com/office/word/2016/wordml/cid" xmlns:w16="http://schemas.microsoft.com/office/word/2018/wordml" xmlns:w16du="http://schemas.microsoft.com/office/word/2023/wordml/word16du" xmlns:w16sdtdh="http://schemas.microsoft.com/office/word/2020/wordml/sdtdatahash" xmlns:w16sdtfl="http://schemas.microsoft.com/office/word/2024/wordml/sdtformatlock" xmlns:w16se="http://schemas.microsoft.com/office/word/2015/wordml/symex" mc:Ignorable="w14 w15 w16se w16cid w16 w16cex w16sdtdh w16sdtfl w16du">
   <w:docDefaults>
     <w:rPrDefault>
       <w:rPr>
@@ -12108,7 +12125,7 @@
 </file>
 
 <file path=word/glossary/webSettings.xml><?xml version="1.0" encoding="utf-8"?>
-<w:webSettings xmlns:mc="http://schemas.openxmlformats.org/markup-compatibility/2006" xmlns:r="http://schemas.openxmlformats.org/officeDocument/2006/relationships" xmlns:w="http://schemas.openxmlformats.org/wordprocessingml/2006/main" xmlns:w14="http://schemas.microsoft.com/office/word/2010/wordml" xmlns:w15="http://schemas.microsoft.com/office/word/2012/wordml" xmlns:w16cex="http://schemas.microsoft.com/office/word/2018/wordml/cex" xmlns:w16cid="http://schemas.microsoft.com/office/word/2016/wordml/cid" xmlns:w16="http://schemas.microsoft.com/office/word/2018/wordml" xmlns:w16du="http://schemas.microsoft.com/office/word/2023/wordml/word16du" xmlns:w16sdtdh="http://schemas.microsoft.com/office/word/2020/wordml/sdtdatahash" xmlns:w16se="http://schemas.microsoft.com/office/word/2015/wordml/symex" mc:Ignorable="w14 w15 w16se w16cid w16 w16cex w16sdtdh w16du">
+<w:webSettings xmlns:mc="http://schemas.openxmlformats.org/markup-compatibility/2006" xmlns:r="http://schemas.openxmlformats.org/officeDocument/2006/relationships" xmlns:w="http://schemas.openxmlformats.org/wordprocessingml/2006/main" xmlns:w14="http://schemas.microsoft.com/office/word/2010/wordml" xmlns:w15="http://schemas.microsoft.com/office/word/2012/wordml" xmlns:w16cex="http://schemas.microsoft.com/office/word/2018/wordml/cex" xmlns:w16cid="http://schemas.microsoft.com/office/word/2016/wordml/cid" xmlns:w16="http://schemas.microsoft.com/office/word/2018/wordml" xmlns:w16du="http://schemas.microsoft.com/office/word/2023/wordml/word16du" xmlns:w16sdtdh="http://schemas.microsoft.com/office/word/2020/wordml/sdtdatahash" xmlns:w16sdtfl="http://schemas.microsoft.com/office/word/2024/wordml/sdtformatlock" xmlns:w16se="http://schemas.microsoft.com/office/word/2015/wordml/symex" mc:Ignorable="w14 w15 w16se w16cid w16 w16cex w16sdtdh w16sdtfl w16du">
   <w:optimizeForBrowser/>
   <w:allowPNG/>
 </w:webSettings>

</xml_diff>